<commit_message>
adcionando plhanilha de UAT
</commit_message>
<xml_diff>
--- a/documento de layout - cadastro usuario ong.docx
+++ b/documento de layout - cadastro usuario ong.docx
@@ -87,7 +87,25 @@
           <w:sz w:val="32"/>
           <w:szCs w:val="32"/>
         </w:rPr>
-        <w:t>DOCUMENTO DE LAYOUT – CADASTRO DE USUÁRIO (DOADOR)</w:t>
+        <w:t>DOCUMENTO DE LAYOUT – CADASTRO DE USUÁRIO (</w:t>
+      </w:r>
+      <w:r>
+        <w:rPr>
+          <w:b/>
+          <w:bCs/>
+          <w:sz w:val="32"/>
+          <w:szCs w:val="32"/>
+        </w:rPr>
+        <w:t>ONG</w:t>
+      </w:r>
+      <w:r>
+        <w:rPr>
+          <w:b/>
+          <w:bCs/>
+          <w:sz w:val="32"/>
+          <w:szCs w:val="32"/>
+        </w:rPr>
+        <w:t>)</w:t>
       </w:r>
     </w:p>
     <w:p>
@@ -692,55 +710,7 @@
                 <w:rFonts w:ascii="Barlow" w:hAnsi="Barlow" w:cstheme="minorBidi"/>
                 <w:color w:val="000000" w:themeColor="text1"/>
               </w:rPr>
-              <w:t>Data e hora da geração do arquivo, no formato "</w:t>
-            </w:r>
-            <w:proofErr w:type="spellStart"/>
-            <w:r>
-              <w:rPr>
-                <w:rFonts w:ascii="Barlow" w:hAnsi="Barlow" w:cstheme="minorBidi"/>
-                <w:color w:val="000000" w:themeColor="text1"/>
-              </w:rPr>
-              <w:t>dd</w:t>
-            </w:r>
-            <w:proofErr w:type="spellEnd"/>
-            <w:r>
-              <w:rPr>
-                <w:rFonts w:ascii="Barlow" w:hAnsi="Barlow" w:cstheme="minorBidi"/>
-                <w:color w:val="000000" w:themeColor="text1"/>
-              </w:rPr>
-              <w:t>-MM-</w:t>
-            </w:r>
-            <w:proofErr w:type="spellStart"/>
-            <w:r>
-              <w:rPr>
-                <w:rFonts w:ascii="Barlow" w:hAnsi="Barlow" w:cstheme="minorBidi"/>
-                <w:color w:val="000000" w:themeColor="text1"/>
-              </w:rPr>
-              <w:t>yyyy</w:t>
-            </w:r>
-            <w:proofErr w:type="spellEnd"/>
-            <w:r>
-              <w:rPr>
-                <w:rFonts w:ascii="Barlow" w:hAnsi="Barlow" w:cstheme="minorBidi"/>
-                <w:color w:val="000000" w:themeColor="text1"/>
-              </w:rPr>
-              <w:t xml:space="preserve"> </w:t>
-            </w:r>
-            <w:proofErr w:type="spellStart"/>
-            <w:r>
-              <w:rPr>
-                <w:rFonts w:ascii="Barlow" w:hAnsi="Barlow" w:cstheme="minorBidi"/>
-                <w:color w:val="000000" w:themeColor="text1"/>
-              </w:rPr>
-              <w:t>HH:mm:ss</w:t>
-            </w:r>
-            <w:proofErr w:type="spellEnd"/>
-            <w:r>
-              <w:rPr>
-                <w:rFonts w:ascii="Barlow" w:hAnsi="Barlow" w:cstheme="minorBidi"/>
-                <w:color w:val="000000" w:themeColor="text1"/>
-              </w:rPr>
-              <w:t>"</w:t>
+              <w:t>Data e hora da geração do arquivo, no formato "dd-MM-yyyy HH:mm:ss"</w:t>
             </w:r>
           </w:p>
         </w:tc>

</xml_diff>

<commit_message>
ajustes planilha de uat
</commit_message>
<xml_diff>
--- a/documento de layout - cadastro usuario ong.docx
+++ b/documento de layout - cadastro usuario ong.docx
@@ -128,7 +128,16 @@
           <w:bCs/>
           <w:color w:val="000000" w:themeColor="text1"/>
         </w:rPr>
-        <w:t>Tamanho dos dados úteis: 031</w:t>
+        <w:t>Tamanho dos dados úteis: 0</w:t>
+      </w:r>
+      <w:r>
+        <w:rPr>
+          <w:rFonts w:ascii="Barlow" w:hAnsi="Barlow" w:cstheme="minorBidi"/>
+          <w:b/>
+          <w:bCs/>
+          <w:color w:val="000000" w:themeColor="text1"/>
+        </w:rPr>
+        <w:t>27</w:t>
       </w:r>
     </w:p>
     <w:tbl>
@@ -139,11 +148,11 @@
       </w:tblPr>
       <w:tblGrid>
         <w:gridCol w:w="1076"/>
-        <w:gridCol w:w="1594"/>
-        <w:gridCol w:w="1218"/>
-        <w:gridCol w:w="1155"/>
-        <w:gridCol w:w="1130"/>
-        <w:gridCol w:w="2321"/>
+        <w:gridCol w:w="1609"/>
+        <w:gridCol w:w="1219"/>
+        <w:gridCol w:w="1160"/>
+        <w:gridCol w:w="1131"/>
+        <w:gridCol w:w="2299"/>
       </w:tblGrid>
       <w:tr>
         <w:tc>
@@ -488,7 +497,7 @@
                 <w:rFonts w:ascii="Barlow" w:hAnsi="Barlow" w:cstheme="minorBidi"/>
                 <w:color w:val="000000" w:themeColor="text1"/>
               </w:rPr>
-              <w:t>8</w:t>
+              <w:t>4</w:t>
             </w:r>
           </w:p>
         </w:tc>
@@ -518,7 +527,14 @@
                 <w:rFonts w:ascii="Barlow" w:hAnsi="Barlow" w:cstheme="minorBidi"/>
                 <w:color w:val="000000" w:themeColor="text1"/>
               </w:rPr>
-              <w:t>010</w:t>
+              <w:t>0</w:t>
+            </w:r>
+            <w:r>
+              <w:rPr>
+                <w:rFonts w:ascii="Barlow" w:hAnsi="Barlow" w:cstheme="minorBidi"/>
+                <w:color w:val="000000" w:themeColor="text1"/>
+              </w:rPr>
+              <w:t>06</w:t>
             </w:r>
           </w:p>
         </w:tc>
@@ -571,7 +587,21 @@
                 <w:rFonts w:ascii="Barlow" w:hAnsi="Barlow" w:cstheme="minorBidi"/>
                 <w:color w:val="000000" w:themeColor="text1"/>
               </w:rPr>
-              <w:t>doadores: “DOADORES”</w:t>
+              <w:t xml:space="preserve">doadores: </w:t>
+            </w:r>
+            <w:r>
+              <w:rPr>
+                <w:rFonts w:ascii="Barlow" w:hAnsi="Barlow" w:cstheme="minorBidi"/>
+                <w:color w:val="000000" w:themeColor="text1"/>
+              </w:rPr>
+              <w:t>“ONGS</w:t>
+            </w:r>
+            <w:r>
+              <w:rPr>
+                <w:rFonts w:ascii="Barlow" w:hAnsi="Barlow" w:cstheme="minorBidi"/>
+                <w:color w:val="000000" w:themeColor="text1"/>
+              </w:rPr>
+              <w:t>”</w:t>
             </w:r>
           </w:p>
         </w:tc>
@@ -664,7 +694,28 @@
                 <w:rFonts w:ascii="Barlow" w:hAnsi="Barlow" w:cstheme="minorBidi"/>
                 <w:color w:val="000000" w:themeColor="text1"/>
               </w:rPr>
-              <w:t>011-029</w:t>
+              <w:t>0</w:t>
+            </w:r>
+            <w:r>
+              <w:rPr>
+                <w:rFonts w:ascii="Barlow" w:hAnsi="Barlow" w:cstheme="minorBidi"/>
+                <w:color w:val="000000" w:themeColor="text1"/>
+              </w:rPr>
+              <w:t>07</w:t>
+            </w:r>
+            <w:r>
+              <w:rPr>
+                <w:rFonts w:ascii="Barlow" w:hAnsi="Barlow" w:cstheme="minorBidi"/>
+                <w:color w:val="000000" w:themeColor="text1"/>
+              </w:rPr>
+              <w:t>-0</w:t>
+            </w:r>
+            <w:r>
+              <w:rPr>
+                <w:rFonts w:ascii="Barlow" w:hAnsi="Barlow" w:cstheme="minorBidi"/>
+                <w:color w:val="000000" w:themeColor="text1"/>
+              </w:rPr>
+              <w:t>25</w:t>
             </w:r>
           </w:p>
         </w:tc>
@@ -803,7 +854,28 @@
                 <w:rFonts w:ascii="Barlow" w:hAnsi="Barlow" w:cstheme="minorBidi"/>
                 <w:color w:val="000000" w:themeColor="text1"/>
               </w:rPr>
-              <w:t>030-031</w:t>
+              <w:t>0</w:t>
+            </w:r>
+            <w:r>
+              <w:rPr>
+                <w:rFonts w:ascii="Barlow" w:hAnsi="Barlow" w:cstheme="minorBidi"/>
+                <w:color w:val="000000" w:themeColor="text1"/>
+              </w:rPr>
+              <w:t>26</w:t>
+            </w:r>
+            <w:r>
+              <w:rPr>
+                <w:rFonts w:ascii="Barlow" w:hAnsi="Barlow" w:cstheme="minorBidi"/>
+                <w:color w:val="000000" w:themeColor="text1"/>
+              </w:rPr>
+              <w:t>-0</w:t>
+            </w:r>
+            <w:r>
+              <w:rPr>
+                <w:rFonts w:ascii="Barlow" w:hAnsi="Barlow" w:cstheme="minorBidi"/>
+                <w:color w:val="000000" w:themeColor="text1"/>
+              </w:rPr>
+              <w:t>27</w:t>
             </w:r>
           </w:p>
         </w:tc>
@@ -895,7 +967,7 @@
           <w:bCs/>
           <w:color w:val="000000" w:themeColor="text1"/>
         </w:rPr>
-        <w:t>61</w:t>
+        <w:t>49</w:t>
       </w:r>
     </w:p>
     <w:tbl>
@@ -2879,7 +2951,14 @@
                 <w:rFonts w:ascii="Barlow" w:hAnsi="Barlow" w:cstheme="minorBidi"/>
                 <w:color w:val="000000" w:themeColor="text1"/>
               </w:rPr>
-              <w:t>14</w:t>
+              <w:t>1</w:t>
+            </w:r>
+            <w:r>
+              <w:rPr>
+                <w:rFonts w:ascii="Barlow" w:hAnsi="Barlow" w:cstheme="minorBidi"/>
+                <w:color w:val="000000" w:themeColor="text1"/>
+              </w:rPr>
+              <w:t>4</w:t>
             </w:r>
           </w:p>
         </w:tc>
@@ -2904,7 +2983,7 @@
                 <w:rFonts w:ascii="Barlow" w:hAnsi="Barlow" w:cstheme="minorBidi"/>
                 <w:color w:val="000000" w:themeColor="text1"/>
               </w:rPr>
-              <w:t>RG</w:t>
+              <w:t>CNPJ</w:t>
             </w:r>
           </w:p>
         </w:tc>
@@ -2927,7 +3006,7 @@
                 <w:rFonts w:ascii="Barlow" w:hAnsi="Barlow" w:cstheme="minorBidi"/>
                 <w:color w:val="000000" w:themeColor="text1"/>
               </w:rPr>
-              <w:t>12</w:t>
+              <w:t>18</w:t>
             </w:r>
           </w:p>
         </w:tc>
@@ -2950,7 +3029,21 @@
                 <w:rFonts w:ascii="Barlow" w:hAnsi="Barlow" w:cstheme="minorBidi"/>
                 <w:color w:val="000000" w:themeColor="text1"/>
               </w:rPr>
-              <w:t>402-413</w:t>
+              <w:t>402</w:t>
+            </w:r>
+            <w:r>
+              <w:rPr>
+                <w:rFonts w:ascii="Barlow" w:hAnsi="Barlow" w:cstheme="minorBidi"/>
+                <w:color w:val="000000" w:themeColor="text1"/>
+              </w:rPr>
+              <w:t>-</w:t>
+            </w:r>
+            <w:r>
+              <w:rPr>
+                <w:rFonts w:ascii="Barlow" w:hAnsi="Barlow" w:cstheme="minorBidi"/>
+                <w:color w:val="000000" w:themeColor="text1"/>
+              </w:rPr>
+              <w:t>419</w:t>
             </w:r>
           </w:p>
         </w:tc>
@@ -2996,7 +3089,14 @@
                 <w:rFonts w:ascii="Barlow" w:hAnsi="Barlow" w:cstheme="minorBidi"/>
                 <w:color w:val="000000" w:themeColor="text1"/>
               </w:rPr>
-              <w:t>Nº do Registro Geral do usuário.</w:t>
+              <w:t xml:space="preserve">Nº do Cadastro de Pessoa </w:t>
+            </w:r>
+            <w:r>
+              <w:rPr>
+                <w:rFonts w:ascii="Barlow" w:hAnsi="Barlow" w:cstheme="minorBidi"/>
+                <w:color w:val="000000" w:themeColor="text1"/>
+              </w:rPr>
+              <w:t>Jurídica</w:t>
             </w:r>
           </w:p>
         </w:tc>
@@ -3021,7 +3121,14 @@
                 <w:rFonts w:ascii="Barlow" w:hAnsi="Barlow" w:cstheme="minorBidi"/>
                 <w:color w:val="000000" w:themeColor="text1"/>
               </w:rPr>
-              <w:t>15</w:t>
+              <w:t>1</w:t>
+            </w:r>
+            <w:r>
+              <w:rPr>
+                <w:rFonts w:ascii="Barlow" w:hAnsi="Barlow" w:cstheme="minorBidi"/>
+                <w:color w:val="000000" w:themeColor="text1"/>
+              </w:rPr>
+              <w:t>5</w:t>
             </w:r>
           </w:p>
         </w:tc>
@@ -3032,21 +3139,18 @@
           <w:p>
             <w:pPr>
               <w:pStyle w:val="Default"/>
-              <w:tabs>
-                <w:tab w:val="left" w:pos="710"/>
-              </w:tabs>
-              <w:spacing w:after="120"/>
-              <w:rPr>
-                <w:rFonts w:ascii="Barlow" w:hAnsi="Barlow" w:cstheme="minorBidi"/>
-                <w:color w:val="000000" w:themeColor="text1"/>
-              </w:rPr>
-            </w:pPr>
-            <w:r>
-              <w:rPr>
-                <w:rFonts w:ascii="Barlow" w:hAnsi="Barlow" w:cstheme="minorBidi"/>
-                <w:color w:val="000000" w:themeColor="text1"/>
-              </w:rPr>
-              <w:t>CNPJ</w:t>
+              <w:spacing w:after="120"/>
+              <w:rPr>
+                <w:rFonts w:ascii="Barlow" w:hAnsi="Barlow" w:cstheme="minorBidi"/>
+                <w:color w:val="000000" w:themeColor="text1"/>
+              </w:rPr>
+            </w:pPr>
+            <w:r>
+              <w:rPr>
+                <w:rFonts w:ascii="Barlow" w:hAnsi="Barlow" w:cstheme="minorBidi"/>
+                <w:color w:val="000000" w:themeColor="text1"/>
+              </w:rPr>
+              <w:t>Categoria</w:t>
             </w:r>
           </w:p>
         </w:tc>
@@ -3069,7 +3173,7 @@
                 <w:rFonts w:ascii="Barlow" w:hAnsi="Barlow" w:cstheme="minorBidi"/>
                 <w:color w:val="000000" w:themeColor="text1"/>
               </w:rPr>
-              <w:t>18</w:t>
+              <w:t>30</w:t>
             </w:r>
           </w:p>
         </w:tc>
@@ -3092,160 +3196,21 @@
                 <w:rFonts w:ascii="Barlow" w:hAnsi="Barlow" w:cstheme="minorBidi"/>
                 <w:color w:val="000000" w:themeColor="text1"/>
               </w:rPr>
-              <w:t>414-431</w:t>
-            </w:r>
-          </w:p>
-        </w:tc>
-        <w:tc>
-          <w:tcPr>
-            <w:tcW w:w="1121" w:type="dxa"/>
-          </w:tcPr>
-          <w:p>
-            <w:pPr>
-              <w:pStyle w:val="Default"/>
-              <w:spacing w:after="120"/>
-              <w:jc w:val="center"/>
-              <w:rPr>
-                <w:rFonts w:ascii="Barlow" w:hAnsi="Barlow" w:cstheme="minorBidi"/>
-                <w:color w:val="000000" w:themeColor="text1"/>
-              </w:rPr>
-            </w:pPr>
-            <w:r>
-              <w:rPr>
-                <w:rFonts w:ascii="Barlow" w:hAnsi="Barlow" w:cstheme="minorBidi"/>
-                <w:color w:val="000000" w:themeColor="text1"/>
-              </w:rPr>
-              <w:t>A</w:t>
-            </w:r>
-          </w:p>
-        </w:tc>
-        <w:tc>
-          <w:tcPr>
-            <w:tcW w:w="2269" w:type="dxa"/>
-          </w:tcPr>
-          <w:p>
-            <w:pPr>
-              <w:pStyle w:val="Default"/>
-              <w:spacing w:after="120"/>
-              <w:jc w:val="both"/>
-              <w:rPr>
-                <w:rFonts w:ascii="Barlow" w:hAnsi="Barlow" w:cstheme="minorBidi"/>
-                <w:color w:val="000000" w:themeColor="text1"/>
-              </w:rPr>
-            </w:pPr>
-            <w:r>
-              <w:rPr>
-                <w:rFonts w:ascii="Barlow" w:hAnsi="Barlow" w:cstheme="minorBidi"/>
-                <w:color w:val="000000" w:themeColor="text1"/>
-              </w:rPr>
-              <w:t xml:space="preserve">Nº do Cadastro de Pessoa </w:t>
-            </w:r>
-            <w:r>
-              <w:rPr>
-                <w:rFonts w:ascii="Barlow" w:hAnsi="Barlow" w:cstheme="minorBidi"/>
-                <w:color w:val="000000" w:themeColor="text1"/>
-              </w:rPr>
-              <w:t>Jurídica</w:t>
-            </w:r>
-          </w:p>
-        </w:tc>
-      </w:tr>
-      <w:tr>
-        <w:tc>
-          <w:tcPr>
-            <w:tcW w:w="1065" w:type="dxa"/>
-          </w:tcPr>
-          <w:p>
-            <w:pPr>
-              <w:pStyle w:val="Default"/>
-              <w:spacing w:after="120"/>
-              <w:jc w:val="both"/>
-              <w:rPr>
-                <w:rFonts w:ascii="Barlow" w:hAnsi="Barlow" w:cstheme="minorBidi"/>
-                <w:color w:val="000000" w:themeColor="text1"/>
-              </w:rPr>
-            </w:pPr>
-            <w:r>
-              <w:rPr>
-                <w:rFonts w:ascii="Barlow" w:hAnsi="Barlow" w:cstheme="minorBidi"/>
-                <w:color w:val="000000" w:themeColor="text1"/>
-              </w:rPr>
-              <w:t>1</w:t>
-            </w:r>
-            <w:r>
-              <w:rPr>
-                <w:rFonts w:ascii="Barlow" w:hAnsi="Barlow" w:cstheme="minorBidi"/>
-                <w:color w:val="000000" w:themeColor="text1"/>
-              </w:rPr>
-              <w:t>6</w:t>
-            </w:r>
-          </w:p>
-        </w:tc>
-        <w:tc>
-          <w:tcPr>
-            <w:tcW w:w="1735" w:type="dxa"/>
-          </w:tcPr>
-          <w:p>
-            <w:pPr>
-              <w:pStyle w:val="Default"/>
-              <w:spacing w:after="120"/>
-              <w:rPr>
-                <w:rFonts w:ascii="Barlow" w:hAnsi="Barlow" w:cstheme="minorBidi"/>
-                <w:color w:val="000000" w:themeColor="text1"/>
-              </w:rPr>
-            </w:pPr>
-            <w:r>
-              <w:rPr>
-                <w:rFonts w:ascii="Barlow" w:hAnsi="Barlow" w:cstheme="minorBidi"/>
-                <w:color w:val="000000" w:themeColor="text1"/>
-              </w:rPr>
-              <w:t>Categoria</w:t>
-            </w:r>
-          </w:p>
-        </w:tc>
-        <w:tc>
-          <w:tcPr>
-            <w:tcW w:w="1202" w:type="dxa"/>
-          </w:tcPr>
-          <w:p>
-            <w:pPr>
-              <w:pStyle w:val="Default"/>
-              <w:spacing w:after="120"/>
-              <w:jc w:val="center"/>
-              <w:rPr>
-                <w:rFonts w:ascii="Barlow" w:hAnsi="Barlow" w:cstheme="minorBidi"/>
-                <w:color w:val="000000" w:themeColor="text1"/>
-              </w:rPr>
-            </w:pPr>
-            <w:r>
-              <w:rPr>
-                <w:rFonts w:ascii="Barlow" w:hAnsi="Barlow" w:cstheme="minorBidi"/>
-                <w:color w:val="000000" w:themeColor="text1"/>
-              </w:rPr>
-              <w:t>30</w:t>
-            </w:r>
-          </w:p>
-        </w:tc>
-        <w:tc>
-          <w:tcPr>
-            <w:tcW w:w="1102" w:type="dxa"/>
-          </w:tcPr>
-          <w:p>
-            <w:pPr>
-              <w:pStyle w:val="Default"/>
-              <w:spacing w:after="120"/>
-              <w:jc w:val="center"/>
-              <w:rPr>
-                <w:rFonts w:ascii="Barlow" w:hAnsi="Barlow" w:cstheme="minorBidi"/>
-                <w:color w:val="000000" w:themeColor="text1"/>
-              </w:rPr>
-            </w:pPr>
-            <w:r>
-              <w:rPr>
-                <w:rFonts w:ascii="Barlow" w:hAnsi="Barlow" w:cstheme="minorBidi"/>
-                <w:color w:val="000000" w:themeColor="text1"/>
-              </w:rPr>
-              <w:t>432-461</w:t>
+              <w:t>420</w:t>
+            </w:r>
+            <w:r>
+              <w:rPr>
+                <w:rFonts w:ascii="Barlow" w:hAnsi="Barlow" w:cstheme="minorBidi"/>
+                <w:color w:val="000000" w:themeColor="text1"/>
+              </w:rPr>
+              <w:t>-4</w:t>
+            </w:r>
+            <w:r>
+              <w:rPr>
+                <w:rFonts w:ascii="Barlow" w:hAnsi="Barlow" w:cstheme="minorBidi"/>
+                <w:color w:val="000000" w:themeColor="text1"/>
+              </w:rPr>
+              <w:t>49</w:t>
             </w:r>
           </w:p>
         </w:tc>

</xml_diff>